<commit_message>
[Task 15] Added Interpreter design pattern
</commit_message>
<xml_diff>
--- a/Project/Phase 1/Sprint 1/team_member_3/patterns_element3.docx
+++ b/Project/Phase 1/Sprint 1/team_member_3/patterns_element3.docx
@@ -10,7 +10,7 @@
           <w:bCs/>
           <w:sz w:val="48"/>
           <w:szCs w:val="48"/>
-          <w:lang w:val="en-US"/>
+          <w:lang w:val="pt-BR"/>
         </w:rPr>
       </w:pPr>
       <w:r>
@@ -79,7 +79,7 @@
           <w:bCs/>
           <w:sz w:val="48"/>
           <w:szCs w:val="48"/>
-          <w:lang w:val="en-US"/>
+          <w:lang w:val="pt-BR"/>
         </w:rPr>
         <w:t>Interpreter design pattern</w:t>
       </w:r>
@@ -92,163 +92,163 @@
           <w:bCs/>
           <w:sz w:val="48"/>
           <w:szCs w:val="48"/>
-          <w:lang w:val="en-US"/>
-        </w:rPr>
-      </w:pPr>
-    </w:p>
-    <w:p>
-      <w:pPr>
-        <w:jc w:val="center"/>
-        <w:rPr>
-          <w:b/>
-          <w:bCs/>
-          <w:sz w:val="48"/>
-          <w:szCs w:val="48"/>
-          <w:lang w:val="en-US"/>
-        </w:rPr>
-      </w:pPr>
-    </w:p>
-    <w:p>
-      <w:pPr>
-        <w:jc w:val="center"/>
-        <w:rPr>
-          <w:b/>
-          <w:bCs/>
-          <w:sz w:val="48"/>
-          <w:szCs w:val="48"/>
-          <w:lang w:val="en-US"/>
-        </w:rPr>
-      </w:pPr>
-    </w:p>
-    <w:p>
-      <w:pPr>
-        <w:jc w:val="center"/>
-        <w:rPr>
-          <w:b/>
-          <w:bCs/>
-          <w:sz w:val="48"/>
-          <w:szCs w:val="48"/>
-          <w:lang w:val="en-US"/>
-        </w:rPr>
-      </w:pPr>
-    </w:p>
-    <w:p>
-      <w:pPr>
-        <w:jc w:val="center"/>
-        <w:rPr>
-          <w:b/>
-          <w:bCs/>
-          <w:sz w:val="48"/>
-          <w:szCs w:val="48"/>
-          <w:lang w:val="en-US"/>
-        </w:rPr>
-      </w:pPr>
-    </w:p>
-    <w:p>
-      <w:pPr>
-        <w:jc w:val="center"/>
-        <w:rPr>
-          <w:b/>
-          <w:bCs/>
-          <w:sz w:val="48"/>
-          <w:szCs w:val="48"/>
-          <w:lang w:val="en-US"/>
-        </w:rPr>
-      </w:pPr>
-    </w:p>
-    <w:p>
-      <w:pPr>
-        <w:jc w:val="center"/>
-        <w:rPr>
-          <w:b/>
-          <w:bCs/>
-          <w:sz w:val="48"/>
-          <w:szCs w:val="48"/>
-          <w:lang w:val="en-US"/>
-        </w:rPr>
-      </w:pPr>
-    </w:p>
-    <w:p>
-      <w:pPr>
-        <w:jc w:val="center"/>
-        <w:rPr>
-          <w:b/>
-          <w:bCs/>
-          <w:sz w:val="48"/>
-          <w:szCs w:val="48"/>
-          <w:lang w:val="en-US"/>
-        </w:rPr>
-      </w:pPr>
-    </w:p>
-    <w:p>
-      <w:pPr>
-        <w:jc w:val="center"/>
-        <w:rPr>
-          <w:b/>
-          <w:bCs/>
-          <w:sz w:val="48"/>
-          <w:szCs w:val="48"/>
-          <w:lang w:val="en-US"/>
-        </w:rPr>
-      </w:pPr>
-    </w:p>
-    <w:p>
-      <w:pPr>
-        <w:jc w:val="center"/>
-        <w:rPr>
-          <w:b/>
-          <w:bCs/>
-          <w:sz w:val="48"/>
-          <w:szCs w:val="48"/>
-          <w:lang w:val="en-US"/>
-        </w:rPr>
-      </w:pPr>
-    </w:p>
-    <w:p>
-      <w:pPr>
-        <w:jc w:val="center"/>
-        <w:rPr>
-          <w:b/>
-          <w:bCs/>
-          <w:sz w:val="48"/>
-          <w:szCs w:val="48"/>
-          <w:lang w:val="en-US"/>
-        </w:rPr>
-      </w:pPr>
-    </w:p>
-    <w:p>
-      <w:pPr>
-        <w:jc w:val="center"/>
-        <w:rPr>
-          <w:b/>
-          <w:bCs/>
-          <w:sz w:val="48"/>
-          <w:szCs w:val="48"/>
-          <w:lang w:val="en-US"/>
-        </w:rPr>
-      </w:pPr>
-    </w:p>
-    <w:p>
-      <w:pPr>
-        <w:jc w:val="center"/>
-        <w:rPr>
-          <w:b/>
-          <w:bCs/>
-          <w:sz w:val="48"/>
-          <w:szCs w:val="48"/>
-          <w:lang w:val="en-US"/>
-        </w:rPr>
-      </w:pPr>
-    </w:p>
-    <w:p>
-      <w:pPr>
-        <w:jc w:val="center"/>
-        <w:rPr>
-          <w:b/>
-          <w:bCs/>
-          <w:sz w:val="48"/>
-          <w:szCs w:val="48"/>
-          <w:lang w:val="en-US"/>
+          <w:lang w:val="pt-BR"/>
+        </w:rPr>
+      </w:pPr>
+    </w:p>
+    <w:p>
+      <w:pPr>
+        <w:jc w:val="center"/>
+        <w:rPr>
+          <w:b/>
+          <w:bCs/>
+          <w:sz w:val="48"/>
+          <w:szCs w:val="48"/>
+          <w:lang w:val="pt-BR"/>
+        </w:rPr>
+      </w:pPr>
+    </w:p>
+    <w:p>
+      <w:pPr>
+        <w:jc w:val="center"/>
+        <w:rPr>
+          <w:b/>
+          <w:bCs/>
+          <w:sz w:val="48"/>
+          <w:szCs w:val="48"/>
+          <w:lang w:val="pt-BR"/>
+        </w:rPr>
+      </w:pPr>
+    </w:p>
+    <w:p>
+      <w:pPr>
+        <w:jc w:val="center"/>
+        <w:rPr>
+          <w:b/>
+          <w:bCs/>
+          <w:sz w:val="48"/>
+          <w:szCs w:val="48"/>
+          <w:lang w:val="pt-BR"/>
+        </w:rPr>
+      </w:pPr>
+    </w:p>
+    <w:p>
+      <w:pPr>
+        <w:jc w:val="center"/>
+        <w:rPr>
+          <w:b/>
+          <w:bCs/>
+          <w:sz w:val="48"/>
+          <w:szCs w:val="48"/>
+          <w:lang w:val="pt-BR"/>
+        </w:rPr>
+      </w:pPr>
+    </w:p>
+    <w:p>
+      <w:pPr>
+        <w:jc w:val="center"/>
+        <w:rPr>
+          <w:b/>
+          <w:bCs/>
+          <w:sz w:val="48"/>
+          <w:szCs w:val="48"/>
+          <w:lang w:val="pt-BR"/>
+        </w:rPr>
+      </w:pPr>
+    </w:p>
+    <w:p>
+      <w:pPr>
+        <w:jc w:val="center"/>
+        <w:rPr>
+          <w:b/>
+          <w:bCs/>
+          <w:sz w:val="48"/>
+          <w:szCs w:val="48"/>
+          <w:lang w:val="pt-BR"/>
+        </w:rPr>
+      </w:pPr>
+    </w:p>
+    <w:p>
+      <w:pPr>
+        <w:jc w:val="center"/>
+        <w:rPr>
+          <w:b/>
+          <w:bCs/>
+          <w:sz w:val="48"/>
+          <w:szCs w:val="48"/>
+          <w:lang w:val="pt-BR"/>
+        </w:rPr>
+      </w:pPr>
+    </w:p>
+    <w:p>
+      <w:pPr>
+        <w:jc w:val="center"/>
+        <w:rPr>
+          <w:b/>
+          <w:bCs/>
+          <w:sz w:val="48"/>
+          <w:szCs w:val="48"/>
+          <w:lang w:val="pt-BR"/>
+        </w:rPr>
+      </w:pPr>
+    </w:p>
+    <w:p>
+      <w:pPr>
+        <w:jc w:val="center"/>
+        <w:rPr>
+          <w:b/>
+          <w:bCs/>
+          <w:sz w:val="48"/>
+          <w:szCs w:val="48"/>
+          <w:lang w:val="pt-BR"/>
+        </w:rPr>
+      </w:pPr>
+    </w:p>
+    <w:p>
+      <w:pPr>
+        <w:jc w:val="center"/>
+        <w:rPr>
+          <w:b/>
+          <w:bCs/>
+          <w:sz w:val="48"/>
+          <w:szCs w:val="48"/>
+          <w:lang w:val="pt-BR"/>
+        </w:rPr>
+      </w:pPr>
+    </w:p>
+    <w:p>
+      <w:pPr>
+        <w:jc w:val="center"/>
+        <w:rPr>
+          <w:b/>
+          <w:bCs/>
+          <w:sz w:val="48"/>
+          <w:szCs w:val="48"/>
+          <w:lang w:val="pt-BR"/>
+        </w:rPr>
+      </w:pPr>
+    </w:p>
+    <w:p>
+      <w:pPr>
+        <w:jc w:val="center"/>
+        <w:rPr>
+          <w:b/>
+          <w:bCs/>
+          <w:sz w:val="48"/>
+          <w:szCs w:val="48"/>
+          <w:lang w:val="pt-BR"/>
+        </w:rPr>
+      </w:pPr>
+    </w:p>
+    <w:p>
+      <w:pPr>
+        <w:jc w:val="center"/>
+        <w:rPr>
+          <w:b/>
+          <w:bCs/>
+          <w:sz w:val="48"/>
+          <w:szCs w:val="48"/>
+          <w:lang w:val="pt-BR"/>
         </w:rPr>
       </w:pPr>
     </w:p>
@@ -273,6 +273,12 @@
       <w:pPr>
         <w:pStyle w:val="NormalWeb"/>
       </w:pPr>
+      <w:r>
+        <w:rPr>
+          <w:lang w:val="en-US"/>
+        </w:rPr>
+        <w:t xml:space="preserve">Localização: </w:t>
+      </w:r>
       <w:r>
         <w:t>ganttproject\src\main\java\net\sourceforge\ganttproject\language\GanttLanguage.java</w:t>
       </w:r>
@@ -282,7 +288,6 @@
         <w:rPr>
           <w:sz w:val="36"/>
           <w:szCs w:val="36"/>
-          <w:lang w:val="en-RW"/>
         </w:rPr>
       </w:pPr>
     </w:p>
@@ -736,7 +741,7 @@
       <w:rFonts w:ascii="Times New Roman" w:eastAsia="Times New Roman" w:hAnsi="Times New Roman" w:cs="Times New Roman"/>
       <w:sz w:val="24"/>
       <w:szCs w:val="24"/>
-      <w:lang w:val="en-RW" w:eastAsia="en-RW"/>
+      <w:lang w:eastAsia="en-RW"/>
     </w:rPr>
   </w:style>
 </w:styles>

</xml_diff>

<commit_message>
[Task 9] Added Decorator design pattern
</commit_message>
<xml_diff>
--- a/Project/Phase 1/Sprint 1/team_member_3/patterns_element3.docx
+++ b/Project/Phase 1/Sprint 1/team_member_3/patterns_element3.docx
@@ -288,6 +288,233 @@
         <w:rPr>
           <w:sz w:val="36"/>
           <w:szCs w:val="36"/>
+        </w:rPr>
+      </w:pPr>
+    </w:p>
+    <w:p>
+      <w:pPr>
+        <w:jc w:val="center"/>
+        <w:rPr>
+          <w:b/>
+          <w:bCs/>
+          <w:sz w:val="48"/>
+          <w:szCs w:val="48"/>
+          <w:lang w:val="en-US"/>
+        </w:rPr>
+      </w:pPr>
+      <w:r>
+        <w:rPr>
+          <w:b/>
+          <w:bCs/>
+          <w:sz w:val="48"/>
+          <w:szCs w:val="48"/>
+          <w:lang w:val="en-US"/>
+        </w:rPr>
+        <w:lastRenderedPageBreak/>
+        <w:t>Decorator design pattern</w:t>
+      </w:r>
+    </w:p>
+    <w:p>
+      <w:pPr>
+        <w:rPr>
+          <w:b/>
+          <w:bCs/>
+          <w:sz w:val="48"/>
+          <w:szCs w:val="48"/>
+          <w:lang w:val="en-US"/>
+        </w:rPr>
+      </w:pPr>
+      <w:r>
+        <w:rPr>
+          <w:noProof/>
+        </w:rPr>
+        <w:drawing>
+          <wp:inline distT="0" distB="0" distL="0" distR="0" wp14:anchorId="71C2EDDC" wp14:editId="5F1D89EF">
+            <wp:extent cx="5731510" cy="6951980"/>
+            <wp:effectExtent l="0" t="0" r="2540" b="1270"/>
+            <wp:docPr id="2" name="Picture 2" descr="Text&#10;&#10;Description automatically generated"/>
+            <wp:cNvGraphicFramePr>
+              <a:graphicFrameLocks xmlns:a="http://schemas.openxmlformats.org/drawingml/2006/main" noChangeAspect="1"/>
+            </wp:cNvGraphicFramePr>
+            <a:graphic xmlns:a="http://schemas.openxmlformats.org/drawingml/2006/main">
+              <a:graphicData uri="http://schemas.openxmlformats.org/drawingml/2006/picture">
+                <pic:pic xmlns:pic="http://schemas.openxmlformats.org/drawingml/2006/picture">
+                  <pic:nvPicPr>
+                    <pic:cNvPr id="2" name="Picture 2" descr="Text&#10;&#10;Description automatically generated"/>
+                    <pic:cNvPicPr/>
+                  </pic:nvPicPr>
+                  <pic:blipFill>
+                    <a:blip r:embed="rId5"/>
+                    <a:stretch>
+                      <a:fillRect/>
+                    </a:stretch>
+                  </pic:blipFill>
+                  <pic:spPr>
+                    <a:xfrm>
+                      <a:off x="0" y="0"/>
+                      <a:ext cx="5731510" cy="6951980"/>
+                    </a:xfrm>
+                    <a:prstGeom prst="rect">
+                      <a:avLst/>
+                    </a:prstGeom>
+                  </pic:spPr>
+                </pic:pic>
+              </a:graphicData>
+            </a:graphic>
+          </wp:inline>
+        </w:drawing>
+      </w:r>
+    </w:p>
+    <w:p>
+      <w:pPr>
+        <w:rPr>
+          <w:b/>
+          <w:bCs/>
+          <w:sz w:val="48"/>
+          <w:szCs w:val="48"/>
+          <w:lang w:val="en-US"/>
+        </w:rPr>
+      </w:pPr>
+    </w:p>
+    <w:p>
+      <w:pPr>
+        <w:pStyle w:val="NormalWeb"/>
+        <w:rPr>
+          <w:sz w:val="36"/>
+          <w:szCs w:val="36"/>
+        </w:rPr>
+      </w:pPr>
+      <w:r>
+        <w:rPr>
+          <w:sz w:val="36"/>
+          <w:szCs w:val="36"/>
+          <w:lang w:val="en-US"/>
+        </w:rPr>
+        <w:lastRenderedPageBreak/>
+        <w:t xml:space="preserve">Localização: </w:t>
+      </w:r>
+      <w:r>
+        <w:rPr>
+          <w:sz w:val="36"/>
+          <w:szCs w:val="36"/>
+        </w:rPr>
+        <w:t>ganttproject\src\main\java\net\sourceforge\ganttproject\gui\options</w:t>
+      </w:r>
+    </w:p>
+    <w:p>
+      <w:pPr>
+        <w:pStyle w:val="NormalWeb"/>
+        <w:rPr>
+          <w:sz w:val="36"/>
+          <w:szCs w:val="36"/>
+          <w:lang w:val="en-US"/>
+        </w:rPr>
+      </w:pPr>
+      <w:r>
+        <w:rPr>
+          <w:sz w:val="36"/>
+          <w:szCs w:val="36"/>
+          <w:lang w:val="en-US"/>
+        </w:rPr>
+        <w:t xml:space="preserve">Decorator: </w:t>
+      </w:r>
+      <w:r>
+        <w:rPr>
+          <w:sz w:val="36"/>
+          <w:szCs w:val="36"/>
+          <w:lang w:val="en-US"/>
+        </w:rPr>
+        <w:t>OptionPageProviderBase</w:t>
+      </w:r>
+    </w:p>
+    <w:p>
+      <w:pPr>
+        <w:pStyle w:val="NormalWeb"/>
+        <w:rPr>
+          <w:sz w:val="36"/>
+          <w:szCs w:val="36"/>
+          <w:lang w:val="en-US"/>
+        </w:rPr>
+      </w:pPr>
+      <w:r>
+        <w:rPr>
+          <w:sz w:val="36"/>
+          <w:szCs w:val="36"/>
+          <w:lang w:val="en-US"/>
+        </w:rPr>
+        <w:t xml:space="preserve">ConcreteDecorators: </w:t>
+      </w:r>
+      <w:r>
+        <w:rPr>
+          <w:sz w:val="36"/>
+          <w:szCs w:val="36"/>
+          <w:lang w:val="en-US"/>
+        </w:rPr>
+        <w:t>ProjectBasicOptionPageProvider</w:t>
+      </w:r>
+      <w:r>
+        <w:rPr>
+          <w:sz w:val="36"/>
+          <w:szCs w:val="36"/>
+          <w:lang w:val="en-US"/>
+        </w:rPr>
+        <w:t xml:space="preserve">, </w:t>
+      </w:r>
+      <w:r>
+        <w:rPr>
+          <w:sz w:val="36"/>
+          <w:szCs w:val="36"/>
+          <w:lang w:val="en-US"/>
+        </w:rPr>
+        <w:t>ProjectCalendarOptionPageProvider</w:t>
+      </w:r>
+      <w:r>
+        <w:rPr>
+          <w:sz w:val="36"/>
+          <w:szCs w:val="36"/>
+          <w:lang w:val="en-US"/>
+        </w:rPr>
+        <w:t xml:space="preserve">, </w:t>
+      </w:r>
+      <w:r>
+        <w:rPr>
+          <w:sz w:val="36"/>
+          <w:szCs w:val="36"/>
+          <w:lang w:val="en-US"/>
+        </w:rPr>
+        <w:t>ProjectRolesOptionPageProvider</w:t>
+      </w:r>
+      <w:r>
+        <w:rPr>
+          <w:sz w:val="36"/>
+          <w:szCs w:val="36"/>
+          <w:lang w:val="en-US"/>
+        </w:rPr>
+        <w:t xml:space="preserve">, </w:t>
+      </w:r>
+      <w:r>
+        <w:rPr>
+          <w:sz w:val="36"/>
+          <w:szCs w:val="36"/>
+          <w:lang w:val="en-US"/>
+        </w:rPr>
+        <w:t>ResourceChartOptionPageProvider</w:t>
+      </w:r>
+      <w:r>
+        <w:rPr>
+          <w:sz w:val="36"/>
+          <w:szCs w:val="36"/>
+          <w:lang w:val="en-US"/>
+        </w:rPr>
+        <w:t>, entre outros.</w:t>
+      </w:r>
+    </w:p>
+    <w:p>
+      <w:pPr>
+        <w:rPr>
+          <w:sz w:val="36"/>
+          <w:szCs w:val="36"/>
+          <w:lang w:val="en-US"/>
         </w:rPr>
       </w:pPr>
     </w:p>

</xml_diff>

<commit_message>
[Task 7] Added Template design pattern
</commit_message>
<xml_diff>
--- a/Project/Phase 1/Sprint 1/team_member_3/patterns_element3.docx
+++ b/Project/Phase 1/Sprint 1/team_member_3/patterns_element3.docx
@@ -272,45 +272,84 @@
     <w:p>
       <w:pPr>
         <w:pStyle w:val="NormalWeb"/>
-      </w:pPr>
-      <w:r>
-        <w:rPr>
+        <w:rPr>
+          <w:sz w:val="36"/>
+          <w:szCs w:val="36"/>
+        </w:rPr>
+      </w:pPr>
+      <w:r>
+        <w:rPr>
+          <w:sz w:val="36"/>
+          <w:szCs w:val="36"/>
           <w:lang w:val="en-US"/>
         </w:rPr>
         <w:t xml:space="preserve">Localização: </w:t>
       </w:r>
       <w:r>
-        <w:t>ganttproject\src\main\java\net\sourceforge\ganttproject\language\GanttLanguage.java</w:t>
-      </w:r>
-    </w:p>
-    <w:p>
-      <w:pPr>
-        <w:rPr>
-          <w:sz w:val="36"/>
-          <w:szCs w:val="36"/>
-        </w:rPr>
-      </w:pPr>
-    </w:p>
-    <w:p>
-      <w:pPr>
-        <w:jc w:val="center"/>
-        <w:rPr>
-          <w:b/>
-          <w:bCs/>
-          <w:sz w:val="48"/>
-          <w:szCs w:val="48"/>
-          <w:lang w:val="en-US"/>
-        </w:rPr>
-      </w:pPr>
-      <w:r>
-        <w:rPr>
-          <w:b/>
-          <w:bCs/>
-          <w:sz w:val="48"/>
-          <w:szCs w:val="48"/>
-          <w:lang w:val="en-US"/>
-        </w:rPr>
-        <w:lastRenderedPageBreak/>
+        <w:rPr>
+          <w:sz w:val="36"/>
+          <w:szCs w:val="36"/>
+        </w:rPr>
+        <w:t>ganttproject\src\main\java\net</w:t>
+      </w:r>
+      <w:r>
+        <w:rPr>
+          <w:sz w:val="36"/>
+          <w:szCs w:val="36"/>
+          <w:lang w:val="en-US"/>
+        </w:rPr>
+        <w:t>.</w:t>
+      </w:r>
+      <w:r>
+        <w:rPr>
+          <w:sz w:val="36"/>
+          <w:szCs w:val="36"/>
+        </w:rPr>
+        <w:t>sourceforge</w:t>
+      </w:r>
+      <w:r>
+        <w:rPr>
+          <w:sz w:val="36"/>
+          <w:szCs w:val="36"/>
+          <w:lang w:val="en-US"/>
+        </w:rPr>
+        <w:t>.</w:t>
+      </w:r>
+      <w:r>
+        <w:rPr>
+          <w:sz w:val="36"/>
+          <w:szCs w:val="36"/>
+        </w:rPr>
+        <w:t>ganttproject\language\GanttLanguage.java</w:t>
+      </w:r>
+    </w:p>
+    <w:p>
+      <w:pPr>
+        <w:rPr>
+          <w:sz w:val="36"/>
+          <w:szCs w:val="36"/>
+        </w:rPr>
+      </w:pPr>
+    </w:p>
+    <w:p>
+      <w:pPr>
+        <w:jc w:val="center"/>
+        <w:rPr>
+          <w:b/>
+          <w:bCs/>
+          <w:sz w:val="48"/>
+          <w:szCs w:val="48"/>
+          <w:lang w:val="en-US"/>
+        </w:rPr>
+      </w:pPr>
+      <w:r>
+        <w:rPr>
+          <w:b/>
+          <w:bCs/>
+          <w:sz w:val="48"/>
+          <w:szCs w:val="48"/>
+          <w:lang w:val="en-US"/>
+        </w:rPr>
         <w:t>Decorator design pattern</w:t>
       </w:r>
     </w:p>
@@ -398,7 +437,37 @@
           <w:sz w:val="36"/>
           <w:szCs w:val="36"/>
         </w:rPr>
-        <w:t>ganttproject\src\main\java\net\sourceforge\ganttproject\gui\options</w:t>
+        <w:t>ganttproject\src\main\java\net</w:t>
+      </w:r>
+      <w:r>
+        <w:rPr>
+          <w:sz w:val="36"/>
+          <w:szCs w:val="36"/>
+          <w:lang w:val="en-US"/>
+        </w:rPr>
+        <w:t>.</w:t>
+      </w:r>
+      <w:r>
+        <w:rPr>
+          <w:sz w:val="36"/>
+          <w:szCs w:val="36"/>
+        </w:rPr>
+        <w:t>sourceforge</w:t>
+      </w:r>
+      <w:r>
+        <w:rPr>
+          <w:sz w:val="36"/>
+          <w:szCs w:val="36"/>
+          <w:lang w:val="en-US"/>
+        </w:rPr>
+        <w:t>.</w:t>
+      </w:r>
+      <w:r>
+        <w:rPr>
+          <w:sz w:val="36"/>
+          <w:szCs w:val="36"/>
+        </w:rPr>
+        <w:t>ganttproject\gui\options</w:t>
       </w:r>
     </w:p>
     <w:p>
@@ -517,6 +586,148 @@
           <w:lang w:val="en-US"/>
         </w:rPr>
       </w:pPr>
+    </w:p>
+    <w:p>
+      <w:pPr>
+        <w:jc w:val="center"/>
+        <w:rPr>
+          <w:b/>
+          <w:bCs/>
+          <w:sz w:val="48"/>
+          <w:szCs w:val="48"/>
+          <w:lang w:val="en-US"/>
+        </w:rPr>
+      </w:pPr>
+      <w:r>
+        <w:rPr>
+          <w:b/>
+          <w:bCs/>
+          <w:sz w:val="48"/>
+          <w:szCs w:val="48"/>
+          <w:lang w:val="en-US"/>
+        </w:rPr>
+        <w:t>Template design pattern</w:t>
+      </w:r>
+    </w:p>
+    <w:p>
+      <w:pPr>
+        <w:rPr>
+          <w:sz w:val="36"/>
+          <w:szCs w:val="36"/>
+          <w:lang w:val="pt-BR"/>
+        </w:rPr>
+      </w:pPr>
+      <w:r>
+        <w:rPr>
+          <w:noProof/>
+        </w:rPr>
+        <w:drawing>
+          <wp:inline distT="0" distB="0" distL="0" distR="0" wp14:anchorId="230FCAB7" wp14:editId="7F63D108">
+            <wp:extent cx="5731510" cy="4746625"/>
+            <wp:effectExtent l="0" t="0" r="2540" b="0"/>
+            <wp:docPr id="3" name="Picture 3" descr="Text&#10;&#10;Description automatically generated"/>
+            <wp:cNvGraphicFramePr>
+              <a:graphicFrameLocks xmlns:a="http://schemas.openxmlformats.org/drawingml/2006/main" noChangeAspect="1"/>
+            </wp:cNvGraphicFramePr>
+            <a:graphic xmlns:a="http://schemas.openxmlformats.org/drawingml/2006/main">
+              <a:graphicData uri="http://schemas.openxmlformats.org/drawingml/2006/picture">
+                <pic:pic xmlns:pic="http://schemas.openxmlformats.org/drawingml/2006/picture">
+                  <pic:nvPicPr>
+                    <pic:cNvPr id="3" name="Picture 3" descr="Text&#10;&#10;Description automatically generated"/>
+                    <pic:cNvPicPr/>
+                  </pic:nvPicPr>
+                  <pic:blipFill>
+                    <a:blip r:embed="rId6"/>
+                    <a:stretch>
+                      <a:fillRect/>
+                    </a:stretch>
+                  </pic:blipFill>
+                  <pic:spPr>
+                    <a:xfrm>
+                      <a:off x="0" y="0"/>
+                      <a:ext cx="5731510" cy="4746625"/>
+                    </a:xfrm>
+                    <a:prstGeom prst="rect">
+                      <a:avLst/>
+                    </a:prstGeom>
+                  </pic:spPr>
+                </pic:pic>
+              </a:graphicData>
+            </a:graphic>
+          </wp:inline>
+        </w:drawing>
+      </w:r>
+    </w:p>
+    <w:p>
+      <w:pPr>
+        <w:rPr>
+          <w:sz w:val="36"/>
+          <w:szCs w:val="36"/>
+          <w:lang w:val="pt-BR"/>
+        </w:rPr>
+      </w:pPr>
+      <w:r>
+        <w:rPr>
+          <w:sz w:val="36"/>
+          <w:szCs w:val="36"/>
+          <w:lang w:val="pt-BR"/>
+        </w:rPr>
+        <w:lastRenderedPageBreak/>
+        <w:t>Localização:</w:t>
+      </w:r>
+      <w:r>
+        <w:t xml:space="preserve"> </w:t>
+      </w:r>
+      <w:r>
+        <w:rPr>
+          <w:sz w:val="36"/>
+          <w:szCs w:val="36"/>
+          <w:lang w:val="pt-BR"/>
+        </w:rPr>
+        <w:t>ganttproject\src\main\java\net.sourceforge.ganttproject\io</w:t>
+      </w:r>
+    </w:p>
+    <w:p>
+      <w:pPr>
+        <w:rPr>
+          <w:sz w:val="36"/>
+          <w:szCs w:val="36"/>
+          <w:lang w:val="pt-BR"/>
+        </w:rPr>
+      </w:pPr>
+      <w:r>
+        <w:rPr>
+          <w:sz w:val="36"/>
+          <w:szCs w:val="36"/>
+          <w:lang w:val="pt-BR"/>
+        </w:rPr>
+        <w:t>Superclasse: SaverBase</w:t>
+      </w:r>
+    </w:p>
+    <w:p>
+      <w:pPr>
+        <w:rPr>
+          <w:sz w:val="36"/>
+          <w:szCs w:val="36"/>
+          <w:lang w:val="en-US"/>
+        </w:rPr>
+      </w:pPr>
+      <w:r>
+        <w:rPr>
+          <w:sz w:val="36"/>
+          <w:szCs w:val="36"/>
+          <w:lang w:val="en-US"/>
+        </w:rPr>
+        <w:t>Subclasses: ResourceSaver, VacationSaver, ViewSaver, HistorySaver,</w:t>
+      </w:r>
+      <w:r>
+        <w:rPr>
+          <w:sz w:val="36"/>
+          <w:szCs w:val="36"/>
+          <w:lang w:val="en-US"/>
+        </w:rPr>
+        <w:t xml:space="preserve"> OptionSaver, entre outros.</w:t>
+      </w:r>
     </w:p>
     <w:sectPr>
       <w:pgSz w:w="11906" w:h="16838"/>

</xml_diff>